<commit_message>
minor adjustment in report, done!
</commit_message>
<xml_diff>
--- a/TP2/Experiencias/docs/RCOM-Relatório.docx
+++ b/TP2/Experiencias/docs/RCOM-Relatório.docx
@@ -12,8 +12,6 @@
           <w:szCs w:val="40"/>
         </w:rPr>
       </w:pPr>
-      <w:bookmarkStart w:id="0" w:name="_GoBack"/>
-      <w:bookmarkEnd w:id="0"/>
       <w:r>
         <w:rPr>
           <w:rFonts w:asciiTheme="majorHAnsi" w:hAnsiTheme="majorHAnsi" w:cstheme="majorHAnsi"/>
@@ -411,8 +409,8 @@
         <w:pStyle w:val="Heading2"/>
         <w:jc w:val="center"/>
       </w:pPr>
-      <w:bookmarkStart w:id="1" w:name="_Toc501509228"/>
-      <w:bookmarkEnd w:id="1"/>
+      <w:bookmarkStart w:id="0" w:name="_Toc501509228"/>
+      <w:bookmarkEnd w:id="0"/>
       <w:r>
         <w:lastRenderedPageBreak/>
         <w:t>Sumário</w:t>
@@ -597,7 +595,7 @@
         </w:rPr>
         <w:t>Domain Name System</w:t>
       </w:r>
-      <w:bookmarkStart w:id="2" w:name="_Toc500173220"/>
+      <w:bookmarkStart w:id="1" w:name="_Toc500173220"/>
       <w:r>
         <w:rPr>
           <w:rFonts w:asciiTheme="minorHAnsi" w:hAnsiTheme="minorHAnsi" w:cstheme="minorHAnsi"/>
@@ -829,8 +827,8 @@
         </w:rPr>
       </w:pPr>
     </w:p>
-    <w:bookmarkStart w:id="3" w:name="_Toc501509229" w:displacedByCustomXml="next"/>
-    <w:bookmarkEnd w:id="3" w:displacedByCustomXml="next"/>
+    <w:bookmarkStart w:id="2" w:name="_Toc501509229" w:displacedByCustomXml="next"/>
+    <w:bookmarkEnd w:id="2" w:displacedByCustomXml="next"/>
     <w:sdt>
       <w:sdtPr>
         <w:rPr>
@@ -2220,7 +2218,7 @@
         </w:rPr>
       </w:pPr>
     </w:p>
-    <w:bookmarkEnd w:id="2"/>
+    <w:bookmarkEnd w:id="1"/>
     <w:p>
       <w:pPr>
         <w:pStyle w:val="Heading2"/>
@@ -2240,8 +2238,8 @@
           <w:szCs w:val="36"/>
         </w:rPr>
       </w:pPr>
-      <w:bookmarkStart w:id="4" w:name="_Toc501509230"/>
-      <w:bookmarkEnd w:id="4"/>
+      <w:bookmarkStart w:id="3" w:name="_Toc501509230"/>
+      <w:bookmarkEnd w:id="3"/>
       <w:r>
         <w:lastRenderedPageBreak/>
         <w:t>1.</w:t>
@@ -2307,7 +2305,21 @@
         <w:rPr>
           <w:rFonts w:asciiTheme="minorHAnsi" w:hAnsiTheme="minorHAnsi" w:cstheme="minorHAnsi"/>
         </w:rPr>
-        <w:t xml:space="preserve"> usando documentos RFC que descrevem os protocolos. O protocolo que implementamos neste projeto foi o FTP usando o servidor da faculdade como, por exemplo, o tom.fe.up.pt. Aqui tivemos que criar uma aplicação de </w:t>
+        <w:t xml:space="preserve"> usando documentos RFC que descrevem os protocolos. O protocolo que implementamos neste projeto foi o FTP usando o servidor da faculdade como, por exemplo, o </w:t>
+      </w:r>
+      <w:r>
+        <w:rPr>
+          <w:rFonts w:asciiTheme="minorHAnsi" w:hAnsiTheme="minorHAnsi" w:cstheme="minorHAnsi"/>
+        </w:rPr>
+        <w:t>ftp</w:t>
+      </w:r>
+      <w:bookmarkStart w:id="4" w:name="_GoBack"/>
+      <w:bookmarkEnd w:id="4"/>
+      <w:r>
+        <w:rPr>
+          <w:rFonts w:asciiTheme="minorHAnsi" w:hAnsiTheme="minorHAnsi" w:cstheme="minorHAnsi"/>
+        </w:rPr>
+        <w:t xml:space="preserve">.up.pt. Aqui tivemos que criar uma aplicação de </w:t>
       </w:r>
       <w:r>
         <w:rPr>
@@ -43630,7 +43642,7 @@
           <w:rPr>
             <w:noProof/>
           </w:rPr>
-          <w:t>19</w:t>
+          <w:t>3</w:t>
         </w:r>
         <w:r>
           <w:fldChar w:fldCharType="end"/>
@@ -49321,7 +49333,7 @@
 </file>
 
 <file path=customXml/itemProps1.xml><?xml version="1.0" encoding="utf-8"?>
-<ds:datastoreItem xmlns:ds="http://schemas.openxmlformats.org/officeDocument/2006/customXml" ds:itemID="{FEB5E2BA-2A3D-4C42-9A58-B601F67D956C}">
+<ds:datastoreItem xmlns:ds="http://schemas.openxmlformats.org/officeDocument/2006/customXml" ds:itemID="{E023284A-9F80-4AF2-AD1A-5608494AC957}">
   <ds:schemaRefs>
     <ds:schemaRef ds:uri="http://schemas.openxmlformats.org/officeDocument/2006/bibliography"/>
   </ds:schemaRefs>

</xml_diff>